<commit_message>
Mise a jour du TP 4
</commit_message>
<xml_diff>
--- a/2017_04_TP_RESSOURCES.docx
+++ b/2017_04_TP_RESSOURCES.docx
@@ -20,7 +20,7 @@
         <w:t>TP</w:t>
       </w:r>
       <w:r>
-        <w:t>6</w:t>
+        <w:t>4</w:t>
       </w:r>
     </w:p>
     <w:p>
@@ -170,7 +170,13 @@
         <w:pStyle w:val="Sous-titre"/>
       </w:pPr>
       <w:r>
-        <w:t>Octobre 2016</w:t>
+        <w:t>Novembre</w:t>
+      </w:r>
+      <w:r>
+        <w:t xml:space="preserve"> 201</w:t>
+      </w:r>
+      <w:r>
+        <w:t>7</w:t>
       </w:r>
     </w:p>
     <w:p>
@@ -761,25 +767,32 @@
         <w:rPr>
           <w:lang w:val="fr-FR"/>
         </w:rPr>
-        <w:t xml:space="preserve">Créer </w:t>
-      </w:r>
-      <w:r>
-        <w:rPr>
-          <w:lang w:val="fr-FR"/>
-        </w:rPr>
-        <w:t>deux méthodes pour</w:t>
-      </w:r>
-      <w:r>
-        <w:rPr>
-          <w:lang w:val="fr-FR"/>
-        </w:rPr>
-        <w:t xml:space="preserve"> lire et écrire les données de votre jeu dans un </w:t>
-      </w:r>
-      <w:r>
-        <w:rPr>
-          <w:lang w:val="fr-FR"/>
-        </w:rPr>
-        <w:t xml:space="preserve">unique </w:t>
+        <w:t>Ecrire une méthode</w:t>
+      </w:r>
+      <w:r>
+        <w:rPr>
+          <w:lang w:val="fr-FR"/>
+        </w:rPr>
+        <w:t xml:space="preserve"> pour</w:t>
+      </w:r>
+      <w:r>
+        <w:rPr>
+          <w:lang w:val="fr-FR"/>
+        </w:rPr>
+        <w:t xml:space="preserve"> lire les données de votre jeu </w:t>
+      </w:r>
+      <w:r>
+        <w:rPr>
+          <w:lang w:val="fr-FR"/>
+        </w:rPr>
+        <w:t xml:space="preserve"> à partir </w:t>
+      </w:r>
+      <w:proofErr w:type="gramStart"/>
+      <w:r>
+        <w:rPr>
+          <w:lang w:val="fr-FR"/>
+        </w:rPr>
+        <w:t xml:space="preserve">d’une unique </w:t>
       </w:r>
       <w:r>
         <w:rPr>
@@ -819,6 +832,7 @@
         </w:rPr>
         <w:t xml:space="preserve"> file »)</w:t>
       </w:r>
+      <w:proofErr w:type="gramEnd"/>
       <w:r>
         <w:rPr>
           <w:lang w:val="fr-FR"/>
@@ -936,172 +950,111 @@
     </w:p>
     <w:p>
       <w:pPr>
-        <w:pStyle w:val="HTMLprformat"/>
+        <w:jc w:val="both"/>
+        <w:rPr>
+          <w:lang w:val="fr-FR"/>
+        </w:rPr>
       </w:pPr>
       <w:proofErr w:type="gramStart"/>
       <w:r>
-        <w:t>et</w:t>
+        <w:rPr>
+          <w:lang w:val="fr-FR"/>
+        </w:rPr>
+        <w:t>qui</w:t>
       </w:r>
       <w:proofErr w:type="gramEnd"/>
-    </w:p>
-    <w:p>
-      <w:pPr>
-        <w:pStyle w:val="HTMLprformat"/>
-      </w:pPr>
-    </w:p>
-    <w:p>
-      <w:pPr>
-        <w:pStyle w:val="HTMLprformat"/>
-      </w:pPr>
+      <w:r>
+        <w:rPr>
+          <w:lang w:val="fr-FR"/>
+        </w:rPr>
+        <w:t xml:space="preserve"> remplacera</w:t>
+      </w:r>
+      <w:r>
+        <w:rPr>
+          <w:lang w:val="fr-FR"/>
+        </w:rPr>
+        <w:t xml:space="preserve"> </w:t>
+      </w:r>
+      <w:r>
+        <w:rPr>
+          <w:lang w:val="fr-FR"/>
+        </w:rPr>
+        <w:t xml:space="preserve">la fonction </w:t>
+      </w:r>
       <w:proofErr w:type="spellStart"/>
+      <w:r>
+        <w:rPr>
+          <w:lang w:val="fr-FR"/>
+        </w:rPr>
+        <w:t>loadMap</w:t>
+      </w:r>
+      <w:proofErr w:type="spellEnd"/>
+      <w:r>
+        <w:rPr>
+          <w:lang w:val="fr-FR"/>
+        </w:rPr>
+        <w:t xml:space="preserve"> des précédents TP.</w:t>
+      </w:r>
+    </w:p>
+    <w:p>
+      <w:pPr>
+        <w:jc w:val="both"/>
+        <w:rPr>
+          <w:b/>
+          <w:lang w:val="fr-FR"/>
+        </w:rPr>
+      </w:pPr>
+    </w:p>
+    <w:p>
+      <w:pPr>
+        <w:jc w:val="both"/>
+        <w:rPr>
+          <w:lang w:val="fr-FR"/>
+        </w:rPr>
+      </w:pPr>
+      <w:r>
+        <w:rPr>
+          <w:lang w:val="fr-FR"/>
+        </w:rPr>
+        <w:t xml:space="preserve">Ces méthodes </w:t>
+      </w:r>
       <w:proofErr w:type="gramStart"/>
       <w:r>
         <w:rPr>
-          <w:color w:val="808000"/>
-        </w:rPr>
-        <w:t>void</w:t>
-      </w:r>
-      <w:proofErr w:type="spellEnd"/>
+          <w:lang w:val="fr-FR"/>
+        </w:rPr>
+        <w:t>ser</w:t>
+      </w:r>
+      <w:r>
+        <w:rPr>
+          <w:lang w:val="fr-FR"/>
+        </w:rPr>
+        <w:t>a</w:t>
+      </w:r>
       <w:proofErr w:type="gramEnd"/>
       <w:r>
         <w:rPr>
-          <w:color w:val="C0C0C0"/>
+          <w:lang w:val="fr-FR"/>
         </w:rPr>
         <w:t xml:space="preserve"> </w:t>
       </w:r>
-      <w:proofErr w:type="spellStart"/>
-      <w:r>
-        <w:rPr>
-          <w:color w:val="800080"/>
-        </w:rPr>
-        <w:t>GameWindow</w:t>
-      </w:r>
-      <w:proofErr w:type="spellEnd"/>
-      <w:r>
-        <w:rPr>
-          <w:color w:val="000000"/>
-        </w:rPr>
-        <w:t>::</w:t>
-      </w:r>
-      <w:proofErr w:type="spellStart"/>
-      <w:r>
-        <w:rPr>
-          <w:color w:val="000000"/>
-        </w:rPr>
-        <w:t>saveScene</w:t>
-      </w:r>
-      <w:proofErr w:type="spellEnd"/>
-      <w:r>
-        <w:rPr>
-          <w:color w:val="000000"/>
-        </w:rPr>
-        <w:t xml:space="preserve"> (</w:t>
-      </w:r>
-      <w:proofErr w:type="spellStart"/>
-      <w:r>
-        <w:rPr>
-          <w:color w:val="800080"/>
-        </w:rPr>
-        <w:t>QString</w:t>
-      </w:r>
-      <w:proofErr w:type="spellEnd"/>
-      <w:r>
-        <w:rPr>
-          <w:color w:val="C0C0C0"/>
+      <w:r>
+        <w:rPr>
+          <w:lang w:val="fr-FR"/>
+        </w:rPr>
+        <w:t>chargée</w:t>
+      </w:r>
+      <w:r>
+        <w:rPr>
+          <w:lang w:val="fr-FR"/>
         </w:rPr>
         <w:t xml:space="preserve"> </w:t>
       </w:r>
-      <w:proofErr w:type="spellStart"/>
-      <w:r>
-        <w:rPr>
-          <w:color w:val="000000"/>
-        </w:rPr>
-        <w:t>localPath</w:t>
-      </w:r>
-      <w:proofErr w:type="spellEnd"/>
-      <w:r>
-        <w:rPr>
-          <w:color w:val="000000"/>
-        </w:rPr>
-        <w:t>)</w:t>
-      </w:r>
-    </w:p>
-    <w:p>
-      <w:pPr>
-        <w:pStyle w:val="HTMLprformat"/>
-      </w:pPr>
-    </w:p>
-    <w:p>
-      <w:pPr>
-        <w:jc w:val="both"/>
-        <w:rPr>
-          <w:lang w:val="fr-FR"/>
-        </w:rPr>
-      </w:pPr>
-      <w:proofErr w:type="gramStart"/>
-      <w:r>
-        <w:rPr>
-          <w:lang w:val="fr-FR"/>
-        </w:rPr>
-        <w:t>qui</w:t>
-      </w:r>
-      <w:proofErr w:type="gramEnd"/>
-      <w:r>
-        <w:rPr>
-          <w:lang w:val="fr-FR"/>
-        </w:rPr>
-        <w:t xml:space="preserve"> remplaceront </w:t>
-      </w:r>
-      <w:r>
-        <w:rPr>
-          <w:lang w:val="fr-FR"/>
-        </w:rPr>
-        <w:t xml:space="preserve">la fonction </w:t>
-      </w:r>
-      <w:proofErr w:type="spellStart"/>
-      <w:r>
-        <w:rPr>
-          <w:lang w:val="fr-FR"/>
-        </w:rPr>
-        <w:t>loadMap</w:t>
-      </w:r>
-      <w:proofErr w:type="spellEnd"/>
-      <w:r>
-        <w:rPr>
-          <w:lang w:val="fr-FR"/>
-        </w:rPr>
-        <w:t xml:space="preserve"> des précédents TP.</w:t>
-      </w:r>
-    </w:p>
-    <w:p>
-      <w:pPr>
-        <w:jc w:val="both"/>
-        <w:rPr>
-          <w:lang w:val="fr-FR"/>
-        </w:rPr>
-      </w:pPr>
-    </w:p>
-    <w:p>
-      <w:pPr>
-        <w:jc w:val="both"/>
-        <w:rPr>
-          <w:b/>
-          <w:lang w:val="fr-FR"/>
-        </w:rPr>
-      </w:pPr>
-    </w:p>
-    <w:p>
-      <w:pPr>
-        <w:jc w:val="both"/>
-        <w:rPr>
-          <w:lang w:val="fr-FR"/>
-        </w:rPr>
-      </w:pPr>
-      <w:r>
-        <w:rPr>
-          <w:lang w:val="fr-FR"/>
-        </w:rPr>
-        <w:t>Ces méthodes seront chargées de lire et écrire les données de votre jeu :</w:t>
+      <w:r>
+        <w:rPr>
+          <w:lang w:val="fr-FR"/>
+        </w:rPr>
+        <w:t xml:space="preserve"> de lire les données de votre jeu :</w:t>
       </w:r>
     </w:p>
     <w:p>
@@ -1179,6 +1132,38 @@
       <w:pPr>
         <w:jc w:val="both"/>
         <w:rPr>
+          <w:lang w:val="fr-FR"/>
+        </w:rPr>
+      </w:pPr>
+    </w:p>
+    <w:p>
+      <w:pPr>
+        <w:jc w:val="both"/>
+        <w:rPr>
+          <w:lang w:val="fr-FR"/>
+        </w:rPr>
+      </w:pPr>
+    </w:p>
+    <w:p>
+      <w:pPr>
+        <w:jc w:val="both"/>
+        <w:rPr>
+          <w:lang w:val="fr-FR"/>
+        </w:rPr>
+      </w:pPr>
+    </w:p>
+    <w:p>
+      <w:pPr>
+        <w:jc w:val="both"/>
+        <w:rPr>
+          <w:lang w:val="fr-FR"/>
+        </w:rPr>
+      </w:pPr>
+    </w:p>
+    <w:p>
+      <w:pPr>
+        <w:jc w:val="both"/>
+        <w:rPr>
           <w:b/>
           <w:lang w:val="fr-FR"/>
         </w:rPr>
@@ -1217,13 +1202,31 @@
         <w:rPr>
           <w:lang w:val="fr-FR"/>
         </w:rPr>
-        <w:t xml:space="preserve">es méthodes </w:t>
-      </w:r>
-      <w:r>
-        <w:rPr>
-          <w:lang w:val="fr-FR"/>
-        </w:rPr>
-        <w:t xml:space="preserve">précédentes </w:t>
+        <w:t>a</w:t>
+      </w:r>
+      <w:r>
+        <w:rPr>
+          <w:lang w:val="fr-FR"/>
+        </w:rPr>
+        <w:t xml:space="preserve"> méthode</w:t>
+      </w:r>
+      <w:r>
+        <w:rPr>
+          <w:lang w:val="fr-FR"/>
+        </w:rPr>
+        <w:t xml:space="preserve"> </w:t>
+      </w:r>
+      <w:r>
+        <w:rPr>
+          <w:lang w:val="fr-FR"/>
+        </w:rPr>
+        <w:t>précédente</w:t>
+      </w:r>
+      <w:r>
+        <w:rPr>
+          <w:lang w:val="fr-FR"/>
+        </w:rPr>
+        <w:t xml:space="preserve"> </w:t>
       </w:r>
       <w:r>
         <w:rPr>
@@ -1415,8 +1418,6 @@
           <w:lang w:val="fr-FR"/>
         </w:rPr>
       </w:pPr>
-      <w:bookmarkStart w:id="0" w:name="_GoBack"/>
-      <w:bookmarkEnd w:id="0"/>
     </w:p>
     <w:p>
       <w:pPr>
@@ -1551,16 +1552,26 @@
         <w:rPr>
           <w:lang w:val="fr-FR"/>
         </w:rPr>
-        <w:t xml:space="preserve">de votre gestionnaire de </w:t>
-      </w:r>
-      <w:proofErr w:type="spellStart"/>
-      <w:r>
-        <w:rPr>
-          <w:lang w:val="fr-FR"/>
-        </w:rPr>
-        <w:t>resource</w:t>
-      </w:r>
-      <w:proofErr w:type="spellEnd"/>
+        <w:t>de votre gestionnaire de re</w:t>
+      </w:r>
+      <w:r>
+        <w:rPr>
+          <w:lang w:val="fr-FR"/>
+        </w:rPr>
+        <w:t>s</w:t>
+      </w:r>
+      <w:r>
+        <w:rPr>
+          <w:lang w:val="fr-FR"/>
+        </w:rPr>
+        <w:t>source</w:t>
+      </w:r>
+      <w:r>
+        <w:rPr>
+          <w:lang w:val="fr-FR"/>
+        </w:rPr>
+        <w:t>s</w:t>
+      </w:r>
       <w:r>
         <w:rPr>
           <w:lang w:val="fr-FR"/>
@@ -1657,6 +1668,8 @@
           <w:lang w:val="fr-FR"/>
         </w:rPr>
       </w:pPr>
+      <w:bookmarkStart w:id="0" w:name="_GoBack"/>
+      <w:bookmarkEnd w:id="0"/>
     </w:p>
     <w:p>
       <w:pPr>

</xml_diff>